<commit_message>
Added working registration system document
</commit_message>
<xml_diff>
--- a/working registration system.docx
+++ b/working registration system.docx
@@ -317,10 +317,10 @@
           <w:noProof/>
         </w:rPr>
         <w:drawing>
-          <wp:inline distT="0" distB="0" distL="0" distR="0" wp14:anchorId="51B21844" wp14:editId="0F078EFE">
-            <wp:extent cx="4906060" cy="2200582"/>
-            <wp:effectExtent l="0" t="0" r="0" b="0"/>
-            <wp:docPr id="2135073970" name="Picture 1" descr="A screenshot of a computer&#10;&#10;AI-generated content may be incorrect."/>
+          <wp:inline distT="0" distB="0" distL="0" distR="0" wp14:anchorId="59CF8CF2" wp14:editId="22D3C0B3">
+            <wp:extent cx="5010849" cy="2486372"/>
+            <wp:effectExtent l="0" t="0" r="0" b="9525"/>
+            <wp:docPr id="380940976" name="Picture 2" descr="A screenshot of a computer&#10;&#10;AI-generated content may be incorrect."/>
             <wp:cNvGraphicFramePr>
               <a:graphicFrameLocks xmlns:a="http://schemas.openxmlformats.org/drawingml/2006/main" noChangeAspect="1"/>
             </wp:cNvGraphicFramePr>
@@ -328,7 +328,7 @@
               <a:graphicData uri="http://schemas.openxmlformats.org/drawingml/2006/picture">
                 <pic:pic xmlns:pic="http://schemas.openxmlformats.org/drawingml/2006/picture">
                   <pic:nvPicPr>
-                    <pic:cNvPr id="2135073970" name="Picture 1" descr="A screenshot of a computer&#10;&#10;AI-generated content may be incorrect."/>
+                    <pic:cNvPr id="380940976" name="Picture 2" descr="A screenshot of a computer&#10;&#10;AI-generated content may be incorrect."/>
                     <pic:cNvPicPr/>
                   </pic:nvPicPr>
                   <pic:blipFill>
@@ -346,7 +346,7 @@
                   <pic:spPr>
                     <a:xfrm>
                       <a:off x="0" y="0"/>
-                      <a:ext cx="4906060" cy="2200582"/>
+                      <a:ext cx="5010849" cy="2486372"/>
                     </a:xfrm>
                     <a:prstGeom prst="rect">
                       <a:avLst/>

</xml_diff>